<commit_message>
Fixed: Issue with report generation, needed new package installation. Fixed: Uploading appointment file was corrected by making sure that the column headings in excel match was the code was expecting. For report generation, I tried GPT-4, GPT-4o, GPT-4.1 and GPT-4.1-mini. GPT-4o gave the most consice summary, but also one of the most expensive.
</commit_message>
<xml_diff>
--- a/report_template.docx
+++ b/report_template.docx
@@ -3,69 +3,717 @@
 <w:document xmlns:wpc="http://schemas.microsoft.com/office/word/2010/wordprocessingCanvas" xmlns:cx="http://schemas.microsoft.com/office/drawing/2014/chartex" xmlns:cx1="http://schemas.microsoft.com/office/drawing/2015/9/8/chartex" xmlns:cx2="http://schemas.microsoft.com/office/drawing/2015/10/21/chartex" xmlns:cx3="http://schemas.microsoft.com/office/drawing/2016/5/9/chartex" xmlns:cx4="http://schemas.microsoft.com/office/drawing/2016/5/10/chartex" xmlns:cx5="http://schemas.microsoft.com/office/drawing/2016/5/11/chartex" xmlns:cx6="http://schemas.microsoft.com/office/drawing/2016/5/12/chartex" xmlns:cx7="http://schemas.microsoft.com/office/drawing/2016/5/13/chartex" xmlns:cx8="http://schemas.microsoft.com/office/drawing/2016/5/14/chartex" xmlns:mc="http://schemas.openxmlformats.org/markup-compatibility/2006" xmlns:aink="http://schemas.microsoft.com/office/drawing/2016/ink" xmlns:am3d="http://schemas.microsoft.com/office/drawing/2017/model3d" xmlns:o="urn:schemas-microsoft-com:office:office" xmlns:oel="http://schemas.microsoft.com/office/2019/extlst" xmlns:r="http://schemas.openxmlformats.org/officeDocument/2006/relationships" xmlns:m="http://schemas.openxmlformats.org/officeDocument/2006/math" xmlns:v="urn:schemas-microsoft-com:vml" xmlns:wp14="http://schemas.microsoft.com/office/word/2010/wordprocessingDrawing" xmlns:wp="http://schemas.openxmlformats.org/drawingml/2006/wordprocessingDrawing" xmlns:w10="urn:schemas-microsoft-com:office:word" xmlns:w="http://schemas.openxmlformats.org/wordprocessingml/2006/main" xmlns:w14="http://schemas.microsoft.com/office/word/2010/wordml" xmlns:w15="http://schemas.microsoft.com/office/word/2012/wordml" xmlns:w16cex="http://schemas.microsoft.com/office/word/2018/wordml/cex" xmlns:w16cid="http://schemas.microsoft.com/office/word/2016/wordml/cid" xmlns:w16="http://schemas.microsoft.com/office/word/2018/wordml" xmlns:w16du="http://schemas.microsoft.com/office/word/2023/wordml/word16du" xmlns:w16sdtdh="http://schemas.microsoft.com/office/word/2020/wordml/sdtdatahash" xmlns:w16sdtfl="http://schemas.microsoft.com/office/word/2024/wordml/sdtformatlock" xmlns:w16se="http://schemas.microsoft.com/office/word/2015/wordml/symex" xmlns:wpg="http://schemas.microsoft.com/office/word/2010/wordprocessingGroup" xmlns:wpi="http://schemas.microsoft.com/office/word/2010/wordprocessingInk" xmlns:wne="http://schemas.microsoft.com/office/word/2006/wordml" xmlns:wps="http://schemas.microsoft.com/office/word/2010/wordprocessingShape" mc:Ignorable="w14 w15 w16se w16cid w16 w16cex w16sdtdh w16sdtfl w16du wp14">
   <w:body>
     <w:p>
-      <w:pPr>
-        <w:pStyle w:val="Title"/>
-      </w:pPr>
       <w:r>
-        <w:t>Dental Clinic Appointment Report</w:t>
+        <w:t>Generated on</w:t>
       </w:r>
-    </w:p>
-    <w:p>
       <w:r>
-        <w:t xml:space="preserve">Generated on </w:t>
+        <w:t xml:space="preserve"> </w:t>
       </w:r>
-      <w:fldSimple w:instr=" MERGEFIELD  dateField  \* MERGEFORMAT ">
-        <w:r>
-          <w:rPr>
-            <w:noProof/>
-          </w:rPr>
-          <w:t>«dateField»</w:t>
-        </w:r>
-      </w:fldSimple>
+      <w:proofErr w:type="gramStart"/>
+      <w:r>
+        <w:t xml:space="preserve">{{ </w:t>
+      </w:r>
+      <w:proofErr w:type="spellStart"/>
+      <w:r>
+        <w:t>dateField</w:t>
+      </w:r>
+      <w:proofErr w:type="spellEnd"/>
+      <w:proofErr w:type="gramEnd"/>
+      <w:r>
+        <w:t xml:space="preserve"> }}</w:t>
+      </w:r>
     </w:p>
     <w:p>
       <w:pPr>
         <w:pStyle w:val="Subtitle"/>
+        <w:rPr>
+          <w:b/>
+          <w:bCs/>
+        </w:rPr>
       </w:pPr>
       <w:r>
+        <w:rPr>
+          <w:b/>
+          <w:bCs/>
+        </w:rPr>
         <w:t>Summary</w:t>
       </w:r>
     </w:p>
     <w:p>
-      <w:fldSimple w:instr=" MERGEFIELD  summaryField  \* MERGEFORMAT ">
-        <w:r>
-          <w:rPr>
-            <w:noProof/>
-          </w:rPr>
-          <w:t>«summaryField»</w:t>
-        </w:r>
-      </w:fldSimple>
+      <w:proofErr w:type="gramStart"/>
+      <w:r>
+        <w:t xml:space="preserve">{{ </w:t>
+      </w:r>
+      <w:proofErr w:type="spellStart"/>
+      <w:r>
+        <w:t>summaryField</w:t>
+      </w:r>
+      <w:proofErr w:type="spellEnd"/>
+      <w:proofErr w:type="gramEnd"/>
+      <w:r>
+        <w:t xml:space="preserve"> }}</w:t>
+      </w:r>
     </w:p>
     <w:p/>
     <w:p>
+      <w:pPr>
+        <w:rPr>
+          <w:b/>
+          <w:bCs/>
+        </w:rPr>
+      </w:pPr>
       <w:r>
+        <w:rPr>
+          <w:b/>
+          <w:bCs/>
+        </w:rPr>
         <w:t>The above summary is based on the following appointments data</w:t>
       </w:r>
     </w:p>
     <w:p>
-      <w:fldSimple w:instr=" MERGEFIELD  rawDataField  \* MERGEFORMAT ">
-        <w:r>
-          <w:rPr>
-            <w:noProof/>
-          </w:rPr>
-          <w:t>«rawDataField»</w:t>
-        </w:r>
-      </w:fldSimple>
+      <w:pPr>
+        <w:rPr>
+          <w:b/>
+          <w:bCs/>
+        </w:rPr>
+      </w:pPr>
     </w:p>
+    <w:p>
+      <w:pPr>
+        <w:rPr>
+          <w:b/>
+          <w:bCs/>
+        </w:rPr>
+        <w:sectPr>
+          <w:headerReference w:type="default" r:id="rId6"/>
+          <w:pgSz w:w="11906" w:h="16838"/>
+          <w:pgMar w:top="1440" w:right="1440" w:bottom="1440" w:left="1440" w:header="708" w:footer="708" w:gutter="0"/>
+          <w:cols w:space="708"/>
+          <w:docGrid w:linePitch="360"/>
+        </w:sectPr>
+      </w:pPr>
+    </w:p>
+    <w:tbl>
+      <w:tblPr>
+        <w:tblStyle w:val="TableGrid"/>
+        <w:tblW w:w="15446" w:type="dxa"/>
+        <w:tblLayout w:type="fixed"/>
+        <w:tblLook w:val="04A0" w:firstRow="1" w:lastRow="0" w:firstColumn="1" w:lastColumn="0" w:noHBand="0" w:noVBand="1"/>
+      </w:tblPr>
+      <w:tblGrid>
+        <w:gridCol w:w="1935"/>
+        <w:gridCol w:w="2313"/>
+        <w:gridCol w:w="1417"/>
+        <w:gridCol w:w="1276"/>
+        <w:gridCol w:w="1985"/>
+        <w:gridCol w:w="2409"/>
+        <w:gridCol w:w="4111"/>
+      </w:tblGrid>
+      <w:tr>
+        <w:tc>
+          <w:tcPr>
+            <w:tcW w:w="1935" w:type="dxa"/>
+            <w:shd w:val="clear" w:color="auto" w:fill="45B0E1" w:themeFill="accent1" w:themeFillTint="99"/>
+          </w:tcPr>
+          <w:p>
+            <w:pPr>
+              <w:rPr>
+                <w:b/>
+                <w:bCs/>
+                <w:sz w:val="24"/>
+                <w:szCs w:val="24"/>
+              </w:rPr>
+            </w:pPr>
+            <w:r>
+              <w:rPr>
+                <w:b/>
+                <w:bCs/>
+                <w:sz w:val="24"/>
+                <w:szCs w:val="24"/>
+              </w:rPr>
+              <w:lastRenderedPageBreak/>
+              <w:t>Patient Name</w:t>
+            </w:r>
+          </w:p>
+        </w:tc>
+        <w:tc>
+          <w:tcPr>
+            <w:tcW w:w="2313" w:type="dxa"/>
+            <w:shd w:val="clear" w:color="auto" w:fill="45B0E1" w:themeFill="accent1" w:themeFillTint="99"/>
+          </w:tcPr>
+          <w:p>
+            <w:pPr>
+              <w:rPr>
+                <w:b/>
+                <w:bCs/>
+                <w:sz w:val="24"/>
+                <w:szCs w:val="24"/>
+              </w:rPr>
+            </w:pPr>
+            <w:r>
+              <w:rPr>
+                <w:b/>
+                <w:bCs/>
+                <w:sz w:val="24"/>
+                <w:szCs w:val="24"/>
+              </w:rPr>
+              <w:t>Email</w:t>
+            </w:r>
+          </w:p>
+        </w:tc>
+        <w:tc>
+          <w:tcPr>
+            <w:tcW w:w="1417" w:type="dxa"/>
+            <w:shd w:val="clear" w:color="auto" w:fill="45B0E1" w:themeFill="accent1" w:themeFillTint="99"/>
+          </w:tcPr>
+          <w:p>
+            <w:pPr>
+              <w:rPr>
+                <w:b/>
+                <w:bCs/>
+                <w:sz w:val="24"/>
+                <w:szCs w:val="24"/>
+              </w:rPr>
+            </w:pPr>
+            <w:proofErr w:type="spellStart"/>
+            <w:r>
+              <w:rPr>
+                <w:b/>
+                <w:bCs/>
+                <w:sz w:val="24"/>
+                <w:szCs w:val="24"/>
+              </w:rPr>
+              <w:t>Aptmnt</w:t>
+            </w:r>
+            <w:proofErr w:type="spellEnd"/>
+            <w:r>
+              <w:rPr>
+                <w:b/>
+                <w:bCs/>
+                <w:sz w:val="24"/>
+                <w:szCs w:val="24"/>
+              </w:rPr>
+              <w:t xml:space="preserve"> Date</w:t>
+            </w:r>
+          </w:p>
+        </w:tc>
+        <w:tc>
+          <w:tcPr>
+            <w:tcW w:w="1276" w:type="dxa"/>
+            <w:shd w:val="clear" w:color="auto" w:fill="45B0E1" w:themeFill="accent1" w:themeFillTint="99"/>
+          </w:tcPr>
+          <w:p>
+            <w:pPr>
+              <w:rPr>
+                <w:b/>
+                <w:bCs/>
+                <w:sz w:val="24"/>
+                <w:szCs w:val="24"/>
+              </w:rPr>
+            </w:pPr>
+            <w:proofErr w:type="spellStart"/>
+            <w:r>
+              <w:rPr>
+                <w:b/>
+                <w:bCs/>
+                <w:sz w:val="24"/>
+                <w:szCs w:val="24"/>
+              </w:rPr>
+              <w:t>Aptmnt</w:t>
+            </w:r>
+            <w:proofErr w:type="spellEnd"/>
+            <w:r>
+              <w:rPr>
+                <w:b/>
+                <w:bCs/>
+                <w:sz w:val="24"/>
+                <w:szCs w:val="24"/>
+              </w:rPr>
+              <w:t xml:space="preserve"> Time</w:t>
+            </w:r>
+          </w:p>
+        </w:tc>
+        <w:tc>
+          <w:tcPr>
+            <w:tcW w:w="1985" w:type="dxa"/>
+            <w:shd w:val="clear" w:color="auto" w:fill="45B0E1" w:themeFill="accent1" w:themeFillTint="99"/>
+          </w:tcPr>
+          <w:p>
+            <w:pPr>
+              <w:rPr>
+                <w:b/>
+                <w:bCs/>
+                <w:sz w:val="24"/>
+                <w:szCs w:val="24"/>
+              </w:rPr>
+            </w:pPr>
+            <w:r>
+              <w:rPr>
+                <w:b/>
+                <w:bCs/>
+                <w:sz w:val="24"/>
+                <w:szCs w:val="24"/>
+              </w:rPr>
+              <w:t>Service</w:t>
+            </w:r>
+          </w:p>
+        </w:tc>
+        <w:tc>
+          <w:tcPr>
+            <w:tcW w:w="2409" w:type="dxa"/>
+            <w:shd w:val="clear" w:color="auto" w:fill="45B0E1" w:themeFill="accent1" w:themeFillTint="99"/>
+          </w:tcPr>
+          <w:p>
+            <w:pPr>
+              <w:rPr>
+                <w:b/>
+                <w:bCs/>
+                <w:sz w:val="24"/>
+                <w:szCs w:val="24"/>
+              </w:rPr>
+            </w:pPr>
+            <w:r>
+              <w:rPr>
+                <w:b/>
+                <w:bCs/>
+                <w:sz w:val="24"/>
+                <w:szCs w:val="24"/>
+              </w:rPr>
+              <w:t>Practitioner</w:t>
+            </w:r>
+          </w:p>
+        </w:tc>
+        <w:tc>
+          <w:tcPr>
+            <w:tcW w:w="4111" w:type="dxa"/>
+            <w:shd w:val="clear" w:color="auto" w:fill="45B0E1" w:themeFill="accent1" w:themeFillTint="99"/>
+          </w:tcPr>
+          <w:p>
+            <w:pPr>
+              <w:rPr>
+                <w:b/>
+                <w:bCs/>
+                <w:sz w:val="24"/>
+                <w:szCs w:val="24"/>
+              </w:rPr>
+            </w:pPr>
+            <w:r>
+              <w:rPr>
+                <w:b/>
+                <w:bCs/>
+                <w:sz w:val="24"/>
+                <w:szCs w:val="24"/>
+              </w:rPr>
+              <w:t>Note</w:t>
+            </w:r>
+          </w:p>
+        </w:tc>
+      </w:tr>
+      <w:tr>
+        <w:tc>
+          <w:tcPr>
+            <w:tcW w:w="1935" w:type="dxa"/>
+          </w:tcPr>
+          <w:p>
+            <w:pPr>
+              <w:rPr>
+                <w:rFonts w:ascii="Arial" w:hAnsi="Arial" w:cs="Arial"/>
+              </w:rPr>
+            </w:pPr>
+            <w:r>
+              <w:rPr>
+                <w:rFonts w:ascii="Arial" w:hAnsi="Arial" w:cs="Arial"/>
+              </w:rPr>
+              <w:t xml:space="preserve">{% for row in </w:t>
+            </w:r>
+            <w:proofErr w:type="spellStart"/>
+            <w:r>
+              <w:rPr>
+                <w:rFonts w:ascii="Arial" w:hAnsi="Arial" w:cs="Arial"/>
+              </w:rPr>
+              <w:t>rawDataField</w:t>
+            </w:r>
+            <w:proofErr w:type="spellEnd"/>
+            <w:r>
+              <w:rPr>
+                <w:rFonts w:ascii="Arial" w:hAnsi="Arial" w:cs="Arial"/>
+              </w:rPr>
+              <w:t xml:space="preserve"> </w:t>
+            </w:r>
+            <w:proofErr w:type="gramStart"/>
+            <w:r>
+              <w:rPr>
+                <w:rFonts w:ascii="Arial" w:hAnsi="Arial" w:cs="Arial"/>
+              </w:rPr>
+              <w:t xml:space="preserve">%}{{ </w:t>
+            </w:r>
+            <w:proofErr w:type="spellStart"/>
+            <w:r>
+              <w:rPr>
+                <w:rFonts w:ascii="Arial" w:hAnsi="Arial" w:cs="Arial"/>
+              </w:rPr>
+              <w:t>row</w:t>
+            </w:r>
+            <w:proofErr w:type="gramEnd"/>
+            <w:r>
+              <w:rPr>
+                <w:rFonts w:ascii="Arial" w:hAnsi="Arial" w:cs="Arial"/>
+              </w:rPr>
+              <w:t>.patient_name</w:t>
+            </w:r>
+            <w:proofErr w:type="spellEnd"/>
+            <w:r>
+              <w:rPr>
+                <w:rFonts w:ascii="Arial" w:hAnsi="Arial" w:cs="Arial"/>
+              </w:rPr>
+              <w:t xml:space="preserve"> }}</w:t>
+            </w:r>
+          </w:p>
+        </w:tc>
+        <w:tc>
+          <w:tcPr>
+            <w:tcW w:w="2313" w:type="dxa"/>
+          </w:tcPr>
+          <w:p>
+            <w:pPr>
+              <w:rPr>
+                <w:rFonts w:ascii="Arial" w:hAnsi="Arial" w:cs="Arial"/>
+              </w:rPr>
+            </w:pPr>
+            <w:proofErr w:type="gramStart"/>
+            <w:r>
+              <w:rPr>
+                <w:rFonts w:ascii="Arial" w:hAnsi="Arial" w:cs="Arial"/>
+              </w:rPr>
+              <w:t xml:space="preserve">{{ </w:t>
+            </w:r>
+            <w:proofErr w:type="spellStart"/>
+            <w:r>
+              <w:rPr>
+                <w:rFonts w:ascii="Arial" w:hAnsi="Arial" w:cs="Arial"/>
+              </w:rPr>
+              <w:t>row</w:t>
+            </w:r>
+            <w:proofErr w:type="gramEnd"/>
+            <w:r>
+              <w:rPr>
+                <w:rFonts w:ascii="Arial" w:hAnsi="Arial" w:cs="Arial"/>
+              </w:rPr>
+              <w:t>.patient_email</w:t>
+            </w:r>
+            <w:proofErr w:type="spellEnd"/>
+            <w:r>
+              <w:rPr>
+                <w:rFonts w:ascii="Arial" w:hAnsi="Arial" w:cs="Arial"/>
+              </w:rPr>
+              <w:t xml:space="preserve"> }}</w:t>
+            </w:r>
+          </w:p>
+        </w:tc>
+        <w:tc>
+          <w:tcPr>
+            <w:tcW w:w="1417" w:type="dxa"/>
+          </w:tcPr>
+          <w:p>
+            <w:pPr>
+              <w:rPr>
+                <w:rFonts w:ascii="Arial" w:hAnsi="Arial" w:cs="Arial"/>
+              </w:rPr>
+            </w:pPr>
+            <w:proofErr w:type="gramStart"/>
+            <w:r>
+              <w:rPr>
+                <w:rFonts w:ascii="Arial" w:hAnsi="Arial" w:cs="Arial"/>
+              </w:rPr>
+              <w:t xml:space="preserve">{{ </w:t>
+            </w:r>
+            <w:proofErr w:type="spellStart"/>
+            <w:r>
+              <w:rPr>
+                <w:rFonts w:ascii="Arial" w:hAnsi="Arial" w:cs="Arial"/>
+              </w:rPr>
+              <w:t>row</w:t>
+            </w:r>
+            <w:proofErr w:type="gramEnd"/>
+            <w:r>
+              <w:rPr>
+                <w:rFonts w:ascii="Arial" w:hAnsi="Arial" w:cs="Arial"/>
+              </w:rPr>
+              <w:t>.appointment_date</w:t>
+            </w:r>
+            <w:proofErr w:type="spellEnd"/>
+            <w:r>
+              <w:rPr>
+                <w:rFonts w:ascii="Arial" w:hAnsi="Arial" w:cs="Arial"/>
+              </w:rPr>
+              <w:t xml:space="preserve"> }}</w:t>
+            </w:r>
+          </w:p>
+        </w:tc>
+        <w:tc>
+          <w:tcPr>
+            <w:tcW w:w="1276" w:type="dxa"/>
+          </w:tcPr>
+          <w:p>
+            <w:pPr>
+              <w:rPr>
+                <w:rFonts w:ascii="Arial" w:hAnsi="Arial" w:cs="Arial"/>
+              </w:rPr>
+            </w:pPr>
+            <w:proofErr w:type="gramStart"/>
+            <w:r>
+              <w:rPr>
+                <w:rFonts w:ascii="Arial" w:hAnsi="Arial" w:cs="Arial"/>
+              </w:rPr>
+              <w:t xml:space="preserve">{{ </w:t>
+            </w:r>
+            <w:proofErr w:type="spellStart"/>
+            <w:r>
+              <w:rPr>
+                <w:rFonts w:ascii="Arial" w:hAnsi="Arial" w:cs="Arial"/>
+              </w:rPr>
+              <w:t>row</w:t>
+            </w:r>
+            <w:proofErr w:type="gramEnd"/>
+            <w:r>
+              <w:rPr>
+                <w:rFonts w:ascii="Arial" w:hAnsi="Arial" w:cs="Arial"/>
+              </w:rPr>
+              <w:t>.appointment_time</w:t>
+            </w:r>
+            <w:proofErr w:type="spellEnd"/>
+            <w:r>
+              <w:rPr>
+                <w:rFonts w:ascii="Arial" w:hAnsi="Arial" w:cs="Arial"/>
+              </w:rPr>
+              <w:t xml:space="preserve"> }}</w:t>
+            </w:r>
+          </w:p>
+        </w:tc>
+        <w:tc>
+          <w:tcPr>
+            <w:tcW w:w="1985" w:type="dxa"/>
+          </w:tcPr>
+          <w:p>
+            <w:pPr>
+              <w:rPr>
+                <w:rFonts w:ascii="Arial" w:hAnsi="Arial" w:cs="Arial"/>
+              </w:rPr>
+            </w:pPr>
+            <w:proofErr w:type="gramStart"/>
+            <w:r>
+              <w:rPr>
+                <w:rFonts w:ascii="Arial" w:hAnsi="Arial" w:cs="Arial"/>
+              </w:rPr>
+              <w:t xml:space="preserve">{{ </w:t>
+            </w:r>
+            <w:proofErr w:type="spellStart"/>
+            <w:r>
+              <w:rPr>
+                <w:rFonts w:ascii="Arial" w:hAnsi="Arial" w:cs="Arial"/>
+              </w:rPr>
+              <w:t>row</w:t>
+            </w:r>
+            <w:proofErr w:type="gramEnd"/>
+            <w:r>
+              <w:rPr>
+                <w:rFonts w:ascii="Arial" w:hAnsi="Arial" w:cs="Arial"/>
+              </w:rPr>
+              <w:t>.service</w:t>
+            </w:r>
+            <w:proofErr w:type="spellEnd"/>
+            <w:r>
+              <w:rPr>
+                <w:rFonts w:ascii="Arial" w:hAnsi="Arial" w:cs="Arial"/>
+              </w:rPr>
+              <w:t xml:space="preserve"> }}</w:t>
+            </w:r>
+          </w:p>
+        </w:tc>
+        <w:tc>
+          <w:tcPr>
+            <w:tcW w:w="2409" w:type="dxa"/>
+          </w:tcPr>
+          <w:p>
+            <w:pPr>
+              <w:rPr>
+                <w:rFonts w:ascii="Arial" w:hAnsi="Arial" w:cs="Arial"/>
+              </w:rPr>
+            </w:pPr>
+            <w:proofErr w:type="gramStart"/>
+            <w:r>
+              <w:rPr>
+                <w:rFonts w:ascii="Arial" w:hAnsi="Arial" w:cs="Arial"/>
+              </w:rPr>
+              <w:t xml:space="preserve">{{ </w:t>
+            </w:r>
+            <w:proofErr w:type="spellStart"/>
+            <w:r>
+              <w:rPr>
+                <w:rFonts w:ascii="Arial" w:hAnsi="Arial" w:cs="Arial"/>
+              </w:rPr>
+              <w:t>row</w:t>
+            </w:r>
+            <w:proofErr w:type="gramEnd"/>
+            <w:r>
+              <w:rPr>
+                <w:rFonts w:ascii="Arial" w:hAnsi="Arial" w:cs="Arial"/>
+              </w:rPr>
+              <w:t>.practitioner</w:t>
+            </w:r>
+            <w:proofErr w:type="spellEnd"/>
+            <w:r>
+              <w:rPr>
+                <w:rFonts w:ascii="Arial" w:hAnsi="Arial" w:cs="Arial"/>
+              </w:rPr>
+              <w:t xml:space="preserve"> }}</w:t>
+            </w:r>
+          </w:p>
+        </w:tc>
+        <w:tc>
+          <w:tcPr>
+            <w:tcW w:w="4111" w:type="dxa"/>
+          </w:tcPr>
+          <w:p>
+            <w:pPr>
+              <w:rPr>
+                <w:rFonts w:ascii="Arial" w:hAnsi="Arial" w:cs="Arial"/>
+              </w:rPr>
+            </w:pPr>
+            <w:proofErr w:type="gramStart"/>
+            <w:r>
+              <w:rPr>
+                <w:rFonts w:ascii="Arial" w:hAnsi="Arial" w:cs="Arial"/>
+              </w:rPr>
+              <w:t xml:space="preserve">{{ </w:t>
+            </w:r>
+            <w:proofErr w:type="spellStart"/>
+            <w:r>
+              <w:rPr>
+                <w:rFonts w:ascii="Arial" w:hAnsi="Arial" w:cs="Arial"/>
+              </w:rPr>
+              <w:t>row</w:t>
+            </w:r>
+            <w:proofErr w:type="gramEnd"/>
+            <w:r>
+              <w:rPr>
+                <w:rFonts w:ascii="Arial" w:hAnsi="Arial" w:cs="Arial"/>
+              </w:rPr>
+              <w:t>.</w:t>
+            </w:r>
+            <w:proofErr w:type="gramStart"/>
+            <w:r>
+              <w:rPr>
+                <w:rFonts w:ascii="Arial" w:hAnsi="Arial" w:cs="Arial"/>
+              </w:rPr>
+              <w:t>notes</w:t>
+            </w:r>
+            <w:proofErr w:type="spellEnd"/>
+            <w:r>
+              <w:rPr>
+                <w:rFonts w:ascii="Arial" w:hAnsi="Arial" w:cs="Arial"/>
+              </w:rPr>
+              <w:t xml:space="preserve"> }}{</w:t>
+            </w:r>
+            <w:proofErr w:type="gramEnd"/>
+            <w:r>
+              <w:rPr>
+                <w:rFonts w:ascii="Arial" w:hAnsi="Arial" w:cs="Arial"/>
+              </w:rPr>
+              <w:t xml:space="preserve">% </w:t>
+            </w:r>
+            <w:proofErr w:type="spellStart"/>
+            <w:r>
+              <w:rPr>
+                <w:rFonts w:ascii="Arial" w:hAnsi="Arial" w:cs="Arial"/>
+              </w:rPr>
+              <w:t>endfor</w:t>
+            </w:r>
+            <w:proofErr w:type="spellEnd"/>
+            <w:r>
+              <w:rPr>
+                <w:rFonts w:ascii="Arial" w:hAnsi="Arial" w:cs="Arial"/>
+              </w:rPr>
+              <w:t xml:space="preserve"> %}</w:t>
+            </w:r>
+          </w:p>
+        </w:tc>
+      </w:tr>
+    </w:tbl>
+    <w:p/>
     <w:p/>
     <w:sectPr>
-      <w:pgSz w:w="11906" w:h="16838"/>
-      <w:pgMar w:top="1440" w:right="1440" w:bottom="1440" w:left="1440" w:header="708" w:footer="708" w:gutter="0"/>
+      <w:pgSz w:w="16838" w:h="11906" w:orient="landscape"/>
+      <w:pgMar w:top="720" w:right="720" w:bottom="720" w:left="720" w:header="708" w:footer="708" w:gutter="0"/>
       <w:cols w:space="708"/>
       <w:docGrid w:linePitch="360"/>
     </w:sectPr>
   </w:body>
 </w:document>
+</file>
+
+<file path=word/endnotes.xml><?xml version="1.0" encoding="utf-8"?>
+<w:endnotes xmlns:wpc="http://schemas.microsoft.com/office/word/2010/wordprocessingCanvas" xmlns:cx="http://schemas.microsoft.com/office/drawing/2014/chartex" xmlns:cx1="http://schemas.microsoft.com/office/drawing/2015/9/8/chartex" xmlns:cx2="http://schemas.microsoft.com/office/drawing/2015/10/21/chartex" xmlns:cx3="http://schemas.microsoft.com/office/drawing/2016/5/9/chartex" xmlns:cx4="http://schemas.microsoft.com/office/drawing/2016/5/10/chartex" xmlns:cx5="http://schemas.microsoft.com/office/drawing/2016/5/11/chartex" xmlns:cx6="http://schemas.microsoft.com/office/drawing/2016/5/12/chartex" xmlns:cx7="http://schemas.microsoft.com/office/drawing/2016/5/13/chartex" xmlns:cx8="http://schemas.microsoft.com/office/drawing/2016/5/14/chartex" xmlns:mc="http://schemas.openxmlformats.org/markup-compatibility/2006" xmlns:aink="http://schemas.microsoft.com/office/drawing/2016/ink" xmlns:am3d="http://schemas.microsoft.com/office/drawing/2017/model3d" xmlns:o="urn:schemas-microsoft-com:office:office" xmlns:oel="http://schemas.microsoft.com/office/2019/extlst" xmlns:r="http://schemas.openxmlformats.org/officeDocument/2006/relationships" xmlns:m="http://schemas.openxmlformats.org/officeDocument/2006/math" xmlns:v="urn:schemas-microsoft-com:vml" xmlns:wp14="http://schemas.microsoft.com/office/word/2010/wordprocessingDrawing" xmlns:wp="http://schemas.openxmlformats.org/drawingml/2006/wordprocessingDrawing" xmlns:w10="urn:schemas-microsoft-com:office:word" xmlns:w="http://schemas.openxmlformats.org/wordprocessingml/2006/main" xmlns:w14="http://schemas.microsoft.com/office/word/2010/wordml" xmlns:w15="http://schemas.microsoft.com/office/word/2012/wordml" xmlns:w16cex="http://schemas.microsoft.com/office/word/2018/wordml/cex" xmlns:w16cid="http://schemas.microsoft.com/office/word/2016/wordml/cid" xmlns:w16="http://schemas.microsoft.com/office/word/2018/wordml" xmlns:w16du="http://schemas.microsoft.com/office/word/2023/wordml/word16du" xmlns:w16sdtdh="http://schemas.microsoft.com/office/word/2020/wordml/sdtdatahash" xmlns:w16sdtfl="http://schemas.microsoft.com/office/word/2024/wordml/sdtformatlock" xmlns:w16se="http://schemas.microsoft.com/office/word/2015/wordml/symex" xmlns:wpg="http://schemas.microsoft.com/office/word/2010/wordprocessingGroup" xmlns:wpi="http://schemas.microsoft.com/office/word/2010/wordprocessingInk" xmlns:wne="http://schemas.microsoft.com/office/word/2006/wordml" xmlns:wps="http://schemas.microsoft.com/office/word/2010/wordprocessingShape" mc:Ignorable="w14 w15 w16se w16cid w16 w16cex w16sdtdh w16sdtfl w16du wp14">
+  <w:endnote w:type="separator" w:id="-1">
+    <w:p>
+      <w:pPr>
+        <w:spacing w:after="0" w:line="240" w:lineRule="auto"/>
+      </w:pPr>
+      <w:r>
+        <w:separator/>
+      </w:r>
+    </w:p>
+  </w:endnote>
+  <w:endnote w:type="continuationSeparator" w:id="0">
+    <w:p>
+      <w:pPr>
+        <w:spacing w:after="0" w:line="240" w:lineRule="auto"/>
+      </w:pPr>
+      <w:r>
+        <w:continuationSeparator/>
+      </w:r>
+    </w:p>
+  </w:endnote>
+</w:endnotes>
+</file>
+
+<file path=word/footnotes.xml><?xml version="1.0" encoding="utf-8"?>
+<w:footnotes xmlns:wpc="http://schemas.microsoft.com/office/word/2010/wordprocessingCanvas" xmlns:cx="http://schemas.microsoft.com/office/drawing/2014/chartex" xmlns:cx1="http://schemas.microsoft.com/office/drawing/2015/9/8/chartex" xmlns:cx2="http://schemas.microsoft.com/office/drawing/2015/10/21/chartex" xmlns:cx3="http://schemas.microsoft.com/office/drawing/2016/5/9/chartex" xmlns:cx4="http://schemas.microsoft.com/office/drawing/2016/5/10/chartex" xmlns:cx5="http://schemas.microsoft.com/office/drawing/2016/5/11/chartex" xmlns:cx6="http://schemas.microsoft.com/office/drawing/2016/5/12/chartex" xmlns:cx7="http://schemas.microsoft.com/office/drawing/2016/5/13/chartex" xmlns:cx8="http://schemas.microsoft.com/office/drawing/2016/5/14/chartex" xmlns:mc="http://schemas.openxmlformats.org/markup-compatibility/2006" xmlns:aink="http://schemas.microsoft.com/office/drawing/2016/ink" xmlns:am3d="http://schemas.microsoft.com/office/drawing/2017/model3d" xmlns:o="urn:schemas-microsoft-com:office:office" xmlns:oel="http://schemas.microsoft.com/office/2019/extlst" xmlns:r="http://schemas.openxmlformats.org/officeDocument/2006/relationships" xmlns:m="http://schemas.openxmlformats.org/officeDocument/2006/math" xmlns:v="urn:schemas-microsoft-com:vml" xmlns:wp14="http://schemas.microsoft.com/office/word/2010/wordprocessingDrawing" xmlns:wp="http://schemas.openxmlformats.org/drawingml/2006/wordprocessingDrawing" xmlns:w10="urn:schemas-microsoft-com:office:word" xmlns:w="http://schemas.openxmlformats.org/wordprocessingml/2006/main" xmlns:w14="http://schemas.microsoft.com/office/word/2010/wordml" xmlns:w15="http://schemas.microsoft.com/office/word/2012/wordml" xmlns:w16cex="http://schemas.microsoft.com/office/word/2018/wordml/cex" xmlns:w16cid="http://schemas.microsoft.com/office/word/2016/wordml/cid" xmlns:w16="http://schemas.microsoft.com/office/word/2018/wordml" xmlns:w16du="http://schemas.microsoft.com/office/word/2023/wordml/word16du" xmlns:w16sdtdh="http://schemas.microsoft.com/office/word/2020/wordml/sdtdatahash" xmlns:w16sdtfl="http://schemas.microsoft.com/office/word/2024/wordml/sdtformatlock" xmlns:w16se="http://schemas.microsoft.com/office/word/2015/wordml/symex" xmlns:wpg="http://schemas.microsoft.com/office/word/2010/wordprocessingGroup" xmlns:wpi="http://schemas.microsoft.com/office/word/2010/wordprocessingInk" xmlns:wne="http://schemas.microsoft.com/office/word/2006/wordml" xmlns:wps="http://schemas.microsoft.com/office/word/2010/wordprocessingShape" mc:Ignorable="w14 w15 w16se w16cid w16 w16cex w16sdtdh w16sdtfl w16du wp14">
+  <w:footnote w:type="separator" w:id="-1">
+    <w:p>
+      <w:pPr>
+        <w:spacing w:after="0" w:line="240" w:lineRule="auto"/>
+      </w:pPr>
+      <w:r>
+        <w:separator/>
+      </w:r>
+    </w:p>
+  </w:footnote>
+  <w:footnote w:type="continuationSeparator" w:id="0">
+    <w:p>
+      <w:pPr>
+        <w:spacing w:after="0" w:line="240" w:lineRule="auto"/>
+      </w:pPr>
+      <w:r>
+        <w:continuationSeparator/>
+      </w:r>
+    </w:p>
+  </w:footnote>
+</w:footnotes>
+</file>
+
+<file path=word/header1.xml><?xml version="1.0" encoding="utf-8"?>
+<w:hdr xmlns:wpc="http://schemas.microsoft.com/office/word/2010/wordprocessingCanvas" xmlns:cx="http://schemas.microsoft.com/office/drawing/2014/chartex" xmlns:cx1="http://schemas.microsoft.com/office/drawing/2015/9/8/chartex" xmlns:cx2="http://schemas.microsoft.com/office/drawing/2015/10/21/chartex" xmlns:cx3="http://schemas.microsoft.com/office/drawing/2016/5/9/chartex" xmlns:cx4="http://schemas.microsoft.com/office/drawing/2016/5/10/chartex" xmlns:cx5="http://schemas.microsoft.com/office/drawing/2016/5/11/chartex" xmlns:cx6="http://schemas.microsoft.com/office/drawing/2016/5/12/chartex" xmlns:cx7="http://schemas.microsoft.com/office/drawing/2016/5/13/chartex" xmlns:cx8="http://schemas.microsoft.com/office/drawing/2016/5/14/chartex" xmlns:mc="http://schemas.openxmlformats.org/markup-compatibility/2006" xmlns:aink="http://schemas.microsoft.com/office/drawing/2016/ink" xmlns:am3d="http://schemas.microsoft.com/office/drawing/2017/model3d" xmlns:o="urn:schemas-microsoft-com:office:office" xmlns:oel="http://schemas.microsoft.com/office/2019/extlst" xmlns:r="http://schemas.openxmlformats.org/officeDocument/2006/relationships" xmlns:m="http://schemas.openxmlformats.org/officeDocument/2006/math" xmlns:v="urn:schemas-microsoft-com:vml" xmlns:wp14="http://schemas.microsoft.com/office/word/2010/wordprocessingDrawing" xmlns:wp="http://schemas.openxmlformats.org/drawingml/2006/wordprocessingDrawing" xmlns:w10="urn:schemas-microsoft-com:office:word" xmlns:w="http://schemas.openxmlformats.org/wordprocessingml/2006/main" xmlns:w14="http://schemas.microsoft.com/office/word/2010/wordml" xmlns:w15="http://schemas.microsoft.com/office/word/2012/wordml" xmlns:w16cex="http://schemas.microsoft.com/office/word/2018/wordml/cex" xmlns:w16cid="http://schemas.microsoft.com/office/word/2016/wordml/cid" xmlns:w16="http://schemas.microsoft.com/office/word/2018/wordml" xmlns:w16du="http://schemas.microsoft.com/office/word/2023/wordml/word16du" xmlns:w16sdtdh="http://schemas.microsoft.com/office/word/2020/wordml/sdtdatahash" xmlns:w16sdtfl="http://schemas.microsoft.com/office/word/2024/wordml/sdtformatlock" xmlns:w16se="http://schemas.microsoft.com/office/word/2015/wordml/symex" xmlns:wpg="http://schemas.microsoft.com/office/word/2010/wordprocessingGroup" xmlns:wpi="http://schemas.microsoft.com/office/word/2010/wordprocessingInk" xmlns:wne="http://schemas.microsoft.com/office/word/2006/wordml" xmlns:wps="http://schemas.microsoft.com/office/word/2010/wordprocessingShape" mc:Ignorable="w14 w15 w16se w16cid w16 w16cex w16sdtdh w16sdtfl w16du wp14">
+  <w:p>
+    <w:pPr>
+      <w:pStyle w:val="Title"/>
+      <w:jc w:val="center"/>
+    </w:pPr>
+    <w:r>
+      <w:t>Dental Clinic Appointment Report</w:t>
+    </w:r>
+  </w:p>
+</w:hdr>
 </file>
 
 <file path=word/styles.xml><?xml version="1.0" encoding="utf-8"?>
@@ -985,6 +1633,69 @@
       <w:spacing w:val="5"/>
     </w:rPr>
   </w:style>
+  <w:style w:type="paragraph" w:styleId="Header">
+    <w:name w:val="header"/>
+    <w:basedOn w:val="Normal"/>
+    <w:link w:val="HeaderChar"/>
+    <w:uiPriority w:val="99"/>
+    <w:unhideWhenUsed/>
+    <w:rsid w:val="00176411"/>
+    <w:pPr>
+      <w:tabs>
+        <w:tab w:val="center" w:pos="4513"/>
+        <w:tab w:val="right" w:pos="9026"/>
+      </w:tabs>
+      <w:spacing w:after="0" w:line="240" w:lineRule="auto"/>
+    </w:pPr>
+  </w:style>
+  <w:style w:type="character" w:customStyle="1" w:styleId="HeaderChar">
+    <w:name w:val="Header Char"/>
+    <w:basedOn w:val="DefaultParagraphFont"/>
+    <w:link w:val="Header"/>
+    <w:uiPriority w:val="99"/>
+    <w:rsid w:val="00176411"/>
+  </w:style>
+  <w:style w:type="paragraph" w:styleId="Footer">
+    <w:name w:val="footer"/>
+    <w:basedOn w:val="Normal"/>
+    <w:link w:val="FooterChar"/>
+    <w:uiPriority w:val="99"/>
+    <w:unhideWhenUsed/>
+    <w:rsid w:val="00176411"/>
+    <w:pPr>
+      <w:tabs>
+        <w:tab w:val="center" w:pos="4513"/>
+        <w:tab w:val="right" w:pos="9026"/>
+      </w:tabs>
+      <w:spacing w:after="0" w:line="240" w:lineRule="auto"/>
+    </w:pPr>
+  </w:style>
+  <w:style w:type="character" w:customStyle="1" w:styleId="FooterChar">
+    <w:name w:val="Footer Char"/>
+    <w:basedOn w:val="DefaultParagraphFont"/>
+    <w:link w:val="Footer"/>
+    <w:uiPriority w:val="99"/>
+    <w:rsid w:val="00176411"/>
+  </w:style>
+  <w:style w:type="table" w:styleId="TableGrid">
+    <w:name w:val="Table Grid"/>
+    <w:basedOn w:val="TableNormal"/>
+    <w:uiPriority w:val="39"/>
+    <w:rsid w:val="00B33E9D"/>
+    <w:pPr>
+      <w:spacing w:after="0" w:line="240" w:lineRule="auto"/>
+    </w:pPr>
+    <w:tblPr>
+      <w:tblBorders>
+        <w:top w:val="single" w:sz="4" w:space="0" w:color="auto"/>
+        <w:left w:val="single" w:sz="4" w:space="0" w:color="auto"/>
+        <w:bottom w:val="single" w:sz="4" w:space="0" w:color="auto"/>
+        <w:right w:val="single" w:sz="4" w:space="0" w:color="auto"/>
+        <w:insideH w:val="single" w:sz="4" w:space="0" w:color="auto"/>
+        <w:insideV w:val="single" w:sz="4" w:space="0" w:color="auto"/>
+      </w:tblBorders>
+    </w:tblPr>
+  </w:style>
 </w:styles>
 </file>
 

</xml_diff>